<commit_message>
Added the Documentation for JSON files and Backend installation, Test CSV file sample.
</commit_message>
<xml_diff>
--- a/API-Helper-Endpoints.docx
+++ b/API-Helper-Endpoints.docx
@@ -34,23 +34,7 @@
     </w:p>
     <w:p>
       <w:r>
-        <w:t>Save this as detections.csv and upload it to POST /</w:t>
-      </w:r>
-      <w:proofErr w:type="spellStart"/>
-      <w:r>
-        <w:t>api</w:t>
-      </w:r>
-      <w:proofErr w:type="spellEnd"/>
-      <w:r>
-        <w:t>/</w:t>
-      </w:r>
-      <w:proofErr w:type="spellStart"/>
-      <w:r>
-        <w:t>kpi</w:t>
-      </w:r>
-      <w:proofErr w:type="spellEnd"/>
-      <w:r>
-        <w:t>/upload.</w:t>
+        <w:t>Save this as detections.csv and upload it to POST /api/kpi/upload.</w:t>
       </w:r>
     </w:p>
     <w:p>
@@ -71,184 +55,34 @@
       </w:r>
     </w:p>
     <w:p>
-      <w:proofErr w:type="spellStart"/>
-      <w:proofErr w:type="gramStart"/>
-      <w:r>
-        <w:t>id,class</w:t>
-      </w:r>
-      <w:proofErr w:type="gramEnd"/>
-      <w:r>
-        <w:t>,</w:t>
-      </w:r>
-      <w:proofErr w:type="gramStart"/>
-      <w:r>
-        <w:t>x,y</w:t>
-      </w:r>
-      <w:proofErr w:type="gramEnd"/>
-      <w:r>
-        <w:t>,</w:t>
-      </w:r>
-      <w:proofErr w:type="gramStart"/>
-      <w:r>
-        <w:t>timestamp,speed</w:t>
-      </w:r>
-      <w:proofErr w:type="gramEnd"/>
-      <w:r>
-        <w:t>,</w:t>
-      </w:r>
-      <w:proofErr w:type="gramStart"/>
-      <w:r>
-        <w:t>heading,vest</w:t>
-      </w:r>
-      <w:proofErr w:type="gramEnd"/>
-      <w:r>
-        <w:t>,</w:t>
-      </w:r>
-      <w:proofErr w:type="gramStart"/>
-      <w:r>
-        <w:t>zone,eventType</w:t>
-      </w:r>
-      <w:proofErr w:type="spellEnd"/>
-      <w:proofErr w:type="gramEnd"/>
-    </w:p>
-    <w:p>
-      <w:r>
-        <w:t>H</w:t>
-      </w:r>
-      <w:proofErr w:type="gramStart"/>
-      <w:r>
-        <w:t>001,human</w:t>
-      </w:r>
-      <w:proofErr w:type="gramEnd"/>
-      <w:r>
-        <w:t>,12.5,8.3,2023-10-01T08:15:00,1.2,</w:t>
-      </w:r>
-      <w:proofErr w:type="gramStart"/>
-      <w:r>
-        <w:t>90,true</w:t>
-      </w:r>
-      <w:proofErr w:type="gramEnd"/>
-      <w:r>
-        <w:t>,</w:t>
-      </w:r>
-      <w:proofErr w:type="gramStart"/>
-      <w:r>
-        <w:t>ZoneA,close</w:t>
-      </w:r>
-      <w:proofErr w:type="gramEnd"/>
-      <w:r>
-        <w:t>_call</w:t>
-      </w:r>
-    </w:p>
-    <w:p>
-      <w:r>
-        <w:t>V</w:t>
-      </w:r>
-      <w:proofErr w:type="gramStart"/>
-      <w:r>
-        <w:t>001,vehicle</w:t>
-      </w:r>
-      <w:proofErr w:type="gramEnd"/>
-      <w:r>
-        <w:t>,15.0,9.0,2023-10-01T08:16:00,3.5,</w:t>
-      </w:r>
-      <w:proofErr w:type="gramStart"/>
-      <w:r>
-        <w:t>270,true</w:t>
-      </w:r>
-      <w:proofErr w:type="gramEnd"/>
-      <w:r>
-        <w:t>,</w:t>
-      </w:r>
-      <w:proofErr w:type="gramStart"/>
-      <w:r>
-        <w:t>ZoneA,overspeed</w:t>
-      </w:r>
-      <w:proofErr w:type="gramEnd"/>
-    </w:p>
-    <w:p>
-      <w:r>
-        <w:t>H</w:t>
-      </w:r>
-      <w:proofErr w:type="gramStart"/>
-      <w:r>
-        <w:t>002,human</w:t>
-      </w:r>
-      <w:proofErr w:type="gramEnd"/>
-      <w:r>
-        <w:t>,13.0,8.5,2023-10-01T08:17:00,0.8,</w:t>
-      </w:r>
-      <w:proofErr w:type="gramStart"/>
-      <w:r>
-        <w:t>85,false</w:t>
-      </w:r>
-      <w:proofErr w:type="gramEnd"/>
-      <w:r>
-        <w:t>,</w:t>
-      </w:r>
-      <w:proofErr w:type="gramStart"/>
-      <w:r>
-        <w:t>ZoneA,vest</w:t>
-      </w:r>
-      <w:proofErr w:type="gramEnd"/>
-      <w:r>
-        <w:t>_violation</w:t>
-      </w:r>
-    </w:p>
-    <w:p>
-      <w:r>
-        <w:t>AGV</w:t>
-      </w:r>
-      <w:proofErr w:type="gramStart"/>
-      <w:r>
-        <w:t>01,agv</w:t>
-      </w:r>
-      <w:proofErr w:type="gramEnd"/>
-      <w:r>
-        <w:t>,20.0,5.0,2023-10-01T08:18:00,2.0,</w:t>
-      </w:r>
-      <w:proofErr w:type="gramStart"/>
-      <w:r>
-        <w:t>180,true</w:t>
-      </w:r>
-      <w:proofErr w:type="gramEnd"/>
-      <w:r>
-        <w:t>,</w:t>
-      </w:r>
-      <w:proofErr w:type="gramStart"/>
-      <w:r>
-        <w:t>ZoneB,close</w:t>
-      </w:r>
-      <w:proofErr w:type="gramEnd"/>
-      <w:r>
-        <w:t>_call</w:t>
-      </w:r>
-    </w:p>
-    <w:p>
-      <w:r>
-        <w:t>PT</w:t>
-      </w:r>
-      <w:proofErr w:type="gramStart"/>
-      <w:r>
-        <w:t>01,pallet</w:t>
-      </w:r>
-      <w:proofErr w:type="gramEnd"/>
-      <w:r>
-        <w:t>_truck,18.0,6.5,2023-10-01T08:19:00,2.8,</w:t>
-      </w:r>
-      <w:proofErr w:type="gramStart"/>
-      <w:r>
-        <w:t>270,true</w:t>
-      </w:r>
-      <w:proofErr w:type="gramEnd"/>
-      <w:r>
-        <w:t>,</w:t>
-      </w:r>
-      <w:proofErr w:type="gramStart"/>
-      <w:r>
-        <w:t>ZoneB,overspeed</w:t>
-      </w:r>
-      <w:proofErr w:type="gramEnd"/>
+      <w:r>
+        <w:t>id,class,x,y,timestamp,speed,heading,vest,zone,eventType</w:t>
+      </w:r>
+    </w:p>
+    <w:p>
+      <w:r>
+        <w:t>H001,human,12.5,8.3,2023-10-01T08:15:00,1.2,90,true,ZoneA,close_call</w:t>
+      </w:r>
+    </w:p>
+    <w:p>
+      <w:r>
+        <w:t>V001,vehicle,15.0,9.0,2023-10-01T08:16:00,3.5,270,true,ZoneA,overspeed</w:t>
+      </w:r>
+    </w:p>
+    <w:p>
+      <w:r>
+        <w:t>H002,human,13.0,8.5,2023-10-01T08:17:00,0.8,85,false,ZoneA,vest_violation</w:t>
+      </w:r>
+    </w:p>
+    <w:p>
+      <w:r>
+        <w:t>AGV01,agv,20.0,5.0,2023-10-01T08:18:00,2.0,180,true,ZoneB,close_call</w:t>
+      </w:r>
+    </w:p>
+    <w:p>
+      <w:r>
+        <w:t>PT01,pallet_truck,18.0,6.5,2023-10-01T08:19:00,2.8,270,true,ZoneB,overspeed</w:t>
+      </w:r>
     </w:p>
     <w:p/>
     <w:p>
@@ -276,23 +110,7 @@
     </w:p>
     <w:p>
       <w:r>
-        <w:t>Use this JSON for POST /</w:t>
-      </w:r>
-      <w:proofErr w:type="spellStart"/>
-      <w:r>
-        <w:t>api</w:t>
-      </w:r>
-      <w:proofErr w:type="spellEnd"/>
-      <w:r>
-        <w:t>/</w:t>
-      </w:r>
-      <w:proofErr w:type="spellStart"/>
-      <w:r>
-        <w:t>kpi</w:t>
-      </w:r>
-      <w:proofErr w:type="spellEnd"/>
-      <w:r>
-        <w:t>/compute:</w:t>
+        <w:t>Use this JSON for POST /api/kpi/compute:</w:t>
       </w:r>
     </w:p>
     <w:p>
@@ -321,20 +139,7 @@
     </w:p>
     <w:p>
       <w:r>
-        <w:t xml:space="preserve">    "</w:t>
-      </w:r>
-      <w:proofErr w:type="spellStart"/>
-      <w:proofErr w:type="gramStart"/>
-      <w:r>
-        <w:t>time</w:t>
-      </w:r>
-      <w:proofErr w:type="gramEnd"/>
-      <w:r>
-        <w:t>_range</w:t>
-      </w:r>
-      <w:proofErr w:type="spellEnd"/>
-      <w:r>
-        <w:t>": {</w:t>
+        <w:t xml:space="preserve">    "time_range": {</w:t>
       </w:r>
     </w:p>
     <w:p>
@@ -359,23 +164,7 @@
     </w:p>
     <w:p>
       <w:r>
-        <w:t xml:space="preserve">    "zone": ["</w:t>
-      </w:r>
-      <w:proofErr w:type="spellStart"/>
-      <w:r>
-        <w:t>ZoneA</w:t>
-      </w:r>
-      <w:proofErr w:type="spellEnd"/>
-      <w:r>
-        <w:t>", "</w:t>
-      </w:r>
-      <w:proofErr w:type="spellStart"/>
-      <w:r>
-        <w:t>ZoneB</w:t>
-      </w:r>
-      <w:proofErr w:type="spellEnd"/>
-      <w:r>
-        <w:t>"],</w:t>
+        <w:t xml:space="preserve">    "zone": ["ZoneA", "ZoneB"],</w:t>
       </w:r>
     </w:p>
     <w:p>
@@ -443,46 +232,12 @@
     </w:p>
     <w:p>
       <w:r>
-        <w:t xml:space="preserve">  "</w:t>
-      </w:r>
-      <w:proofErr w:type="spellStart"/>
-      <w:proofErr w:type="gramStart"/>
-      <w:r>
-        <w:t>group</w:t>
-      </w:r>
-      <w:proofErr w:type="gramEnd"/>
-      <w:r>
-        <w:t>_by</w:t>
-      </w:r>
-      <w:proofErr w:type="spellEnd"/>
-      <w:r>
-        <w:t>": ["</w:t>
-      </w:r>
-      <w:proofErr w:type="spellStart"/>
-      <w:r>
-        <w:t>timestamp_bucket</w:t>
-      </w:r>
-      <w:proofErr w:type="spellEnd"/>
-      <w:r>
-        <w:t xml:space="preserve">", "class"],  </w:t>
-      </w:r>
-    </w:p>
-    <w:p>
-      <w:r>
-        <w:t xml:space="preserve">  "</w:t>
-      </w:r>
-      <w:proofErr w:type="spellStart"/>
-      <w:proofErr w:type="gramStart"/>
-      <w:r>
-        <w:t>bucket</w:t>
-      </w:r>
-      <w:proofErr w:type="gramEnd"/>
-      <w:r>
-        <w:t>_interval_minutes</w:t>
-      </w:r>
-      <w:proofErr w:type="spellEnd"/>
-      <w:r>
-        <w:t xml:space="preserve">": 5          </w:t>
+        <w:t xml:space="preserve">  "group_by": ["timestamp_bucket", "class"],  </w:t>
+      </w:r>
+    </w:p>
+    <w:p>
+      <w:r>
+        <w:t xml:space="preserve">  "bucket_interval_minutes": 5          </w:t>
       </w:r>
     </w:p>
     <w:p>
@@ -515,31 +270,26 @@
     </w:p>
     <w:p>
       <w:r>
-        <w:t>Use this JSON for POST /</w:t>
-      </w:r>
-      <w:proofErr w:type="spellStart"/>
-      <w:r>
-        <w:t>api</w:t>
-      </w:r>
-      <w:proofErr w:type="spellEnd"/>
-      <w:r>
-        <w:t>/</w:t>
-      </w:r>
-      <w:proofErr w:type="spellStart"/>
-      <w:r>
-        <w:t>kpi</w:t>
-      </w:r>
-      <w:proofErr w:type="spellEnd"/>
-      <w:r>
-        <w:t>/presets:</w:t>
-      </w:r>
-    </w:p>
-    <w:p>
-      <w:proofErr w:type="spellStart"/>
+        <w:t>Use this JSON for POST /api/kpi/presets</w:t>
+      </w:r>
+      <w:r>
+        <w:t>?</w:t>
+      </w:r>
+      <w:r>
+        <w:rPr>
+          <w:rFonts w:ascii="Cascadia Mono" w:hAnsi="Cascadia Mono" w:cs="Cascadia Mono"/>
+          <w:color w:val="0000FF"/>
+          <w:kern w:val="0"/>
+          <w:sz w:val="19"/>
+          <w:szCs w:val="19"/>
+        </w:rPr>
+        <w:t>name=TestPrest1</w:t>
+      </w:r>
+    </w:p>
+    <w:p>
       <w:r>
         <w:t>json</w:t>
       </w:r>
-      <w:proofErr w:type="spellEnd"/>
     </w:p>
     <w:p>
       <w:r>
@@ -548,12 +298,7 @@
     </w:p>
     <w:p>
       <w:r>
-        <w:t xml:space="preserve">  "name": "Close Calls by Zone",</w:t>
-      </w:r>
-    </w:p>
-    <w:p>
-      <w:r>
-        <w:t xml:space="preserve">  "metric": "count",</w:t>
+        <w:t xml:space="preserve">  "metric": "count",                     </w:t>
       </w:r>
     </w:p>
     <w:p>
@@ -563,38 +308,78 @@
     </w:p>
     <w:p>
       <w:r>
-        <w:t xml:space="preserve">    "</w:t>
-      </w:r>
-      <w:proofErr w:type="spellStart"/>
-      <w:r>
-        <w:t>eventType</w:t>
-      </w:r>
-      <w:proofErr w:type="spellEnd"/>
-      <w:r>
-        <w:t>": "</w:t>
-      </w:r>
-      <w:proofErr w:type="spellStart"/>
-      <w:r>
-        <w:t>close_call</w:t>
-      </w:r>
-      <w:proofErr w:type="spellEnd"/>
-      <w:r>
-        <w:t>",</w:t>
-      </w:r>
-    </w:p>
-    <w:p>
-      <w:r>
-        <w:t xml:space="preserve">    "class": "</w:t>
-      </w:r>
-      <w:proofErr w:type="spellStart"/>
-      <w:proofErr w:type="gramStart"/>
-      <w:r>
-        <w:t>human,agv</w:t>
-      </w:r>
-      <w:proofErr w:type="spellEnd"/>
-      <w:proofErr w:type="gramEnd"/>
-      <w:r>
-        <w:t>"</w:t>
+        <w:t xml:space="preserve">    "time_range": {</w:t>
+      </w:r>
+    </w:p>
+    <w:p>
+      <w:r>
+        <w:t xml:space="preserve">      "start": "2023-10-01T08:00:00",</w:t>
+      </w:r>
+    </w:p>
+    <w:p>
+      <w:r>
+        <w:t xml:space="preserve">      "end": "2023-10-01T09:00:00"</w:t>
+      </w:r>
+    </w:p>
+    <w:p>
+      <w:r>
+        <w:t xml:space="preserve">    },</w:t>
+      </w:r>
+    </w:p>
+    <w:p>
+      <w:r>
+        <w:t xml:space="preserve">    "class": ["human", "vehicle"],</w:t>
+      </w:r>
+    </w:p>
+    <w:p>
+      <w:r>
+        <w:t xml:space="preserve">    "zone": ["ZoneA", "ZoneB"],</w:t>
+      </w:r>
+    </w:p>
+    <w:p>
+      <w:r>
+        <w:t xml:space="preserve">    "speed": {</w:t>
+      </w:r>
+    </w:p>
+    <w:p>
+      <w:r>
+        <w:t xml:space="preserve">      "min": 1.0,</w:t>
+      </w:r>
+    </w:p>
+    <w:p>
+      <w:r>
+        <w:t xml:space="preserve">      "max": 5.0</w:t>
+      </w:r>
+    </w:p>
+    <w:p>
+      <w:r>
+        <w:t xml:space="preserve">    },</w:t>
+      </w:r>
+    </w:p>
+    <w:p>
+      <w:r>
+        <w:t xml:space="preserve">    "vest": 1,                           </w:t>
+      </w:r>
+    </w:p>
+    <w:p>
+      <w:r>
+        <w:t xml:space="preserve">    "heading": {</w:t>
+      </w:r>
+    </w:p>
+    <w:p>
+      <w:r>
+        <w:t xml:space="preserve">      "min": 80,</w:t>
+      </w:r>
+    </w:p>
+    <w:p>
+      <w:r>
+        <w:lastRenderedPageBreak/>
+        <w:t xml:space="preserve">      "max": 300</w:t>
+      </w:r>
+    </w:p>
+    <w:p>
+      <w:r>
+        <w:t xml:space="preserve">    }</w:t>
       </w:r>
     </w:p>
     <w:p>
@@ -604,28 +389,12 @@
     </w:p>
     <w:p>
       <w:r>
-        <w:t xml:space="preserve">  "</w:t>
-      </w:r>
-      <w:proofErr w:type="spellStart"/>
-      <w:r>
-        <w:t>groupBy</w:t>
-      </w:r>
-      <w:proofErr w:type="spellEnd"/>
-      <w:r>
-        <w:t>": ["zone"],</w:t>
-      </w:r>
-    </w:p>
-    <w:p>
-      <w:r>
-        <w:t xml:space="preserve">  "</w:t>
-      </w:r>
-      <w:proofErr w:type="spellStart"/>
-      <w:r>
-        <w:t>chartType</w:t>
-      </w:r>
-      <w:proofErr w:type="spellEnd"/>
-      <w:r>
-        <w:t>": "bar"</w:t>
+        <w:t xml:space="preserve">  "group_by": ["timestamp_bucket", "class"],  </w:t>
+      </w:r>
+    </w:p>
+    <w:p>
+      <w:r>
+        <w:t xml:space="preserve">  "bucket_interval_minutes": 5          </w:t>
       </w:r>
     </w:p>
     <w:p>
@@ -639,27 +408,16 @@
       </w:r>
     </w:p>
     <w:p>
-      <w:proofErr w:type="spellStart"/>
       <w:r>
         <w:t>json</w:t>
       </w:r>
-      <w:proofErr w:type="spellEnd"/>
-    </w:p>
-    <w:p>
-      <w:proofErr w:type="gramStart"/>
-      <w:r>
-        <w:t>{ "</w:t>
-      </w:r>
-      <w:proofErr w:type="gramEnd"/>
-      <w:r>
-        <w:t>message": "Preset saved.</w:t>
-      </w:r>
-      <w:proofErr w:type="gramStart"/>
-      <w:r>
-        <w:t>" }</w:t>
-      </w:r>
-      <w:proofErr w:type="gramEnd"/>
-    </w:p>
+    </w:p>
+    <w:p>
+      <w:r>
+        <w:t>{ message = "Preset saved successfully." }</w:t>
+      </w:r>
+    </w:p>
+    <w:p/>
     <w:p>
       <w:pPr>
         <w:rPr>
@@ -685,23 +443,27 @@
     </w:p>
     <w:p>
       <w:r>
-        <w:t>Expected output from GET /</w:t>
-      </w:r>
-      <w:proofErr w:type="spellStart"/>
-      <w:r>
-        <w:t>api</w:t>
-      </w:r>
-      <w:proofErr w:type="spellEnd"/>
-      <w:r>
-        <w:t>/</w:t>
-      </w:r>
-      <w:proofErr w:type="spellStart"/>
-      <w:r>
-        <w:t>kpi</w:t>
-      </w:r>
-      <w:proofErr w:type="spellEnd"/>
-      <w:r>
-        <w:t>/presets:</w:t>
+        <w:t>Expected output from GET /api/kpi/presets:</w:t>
+      </w:r>
+    </w:p>
+    <w:p>
+      <w:pPr>
+        <w:rPr>
+          <w:b/>
+          <w:bCs/>
+        </w:rPr>
+      </w:pPr>
+      <w:r>
+        <w:rPr>
+          <w:b/>
+          <w:bCs/>
+        </w:rPr>
+        <w:t>Response body</w:t>
+      </w:r>
+    </w:p>
+    <w:p>
+      <w:r>
+        <w:t>Download</w:t>
       </w:r>
     </w:p>
     <w:p>
@@ -711,104 +473,118 @@
     </w:p>
     <w:p>
       <w:r>
+        <w:t xml:space="preserve">  {</w:t>
+      </w:r>
+    </w:p>
+    <w:p>
+      <w:r>
+        <w:t xml:space="preserve">    "id": 1,</w:t>
+      </w:r>
+    </w:p>
+    <w:p>
+      <w:r>
+        <w:t xml:space="preserve">    "name": "TestPreset",</w:t>
+      </w:r>
+    </w:p>
+    <w:p>
+      <w:r>
+        <w:t xml:space="preserve">    "jsonPayload": "{\"Name\":\"\",\"metric\":\"count\",\"filters\":{\"time_range\":{\"start\":\"2023-10-01T08:00:00\",\"end\":\"2023-10-01T09:00:00\"},\"class\":[\"human\"],\"zone\":[\"ZoneA\"],\"speed\":{\"min\":1,\"max\":5},\"vest\":1,\"heading\":{\"min\":0,\"max\":360}},\"group_by\":[\"class\",\"zone\"],\"bucket_interval_minutes\":5,\"chart_type\":\"bar\"}",</w:t>
+      </w:r>
+    </w:p>
+    <w:p>
+      <w:r>
+        <w:t xml:space="preserve">    "createdAt": "2025-10-25T00:33:50.7275987"</w:t>
+      </w:r>
+    </w:p>
+    <w:p>
+      <w:r>
+        <w:t xml:space="preserve">  },</w:t>
+      </w:r>
+    </w:p>
+    <w:p>
+      <w:r>
+        <w:t xml:space="preserve">  {</w:t>
+      </w:r>
+    </w:p>
+    <w:p>
+      <w:r>
+        <w:t xml:space="preserve">    "id": 2,</w:t>
+      </w:r>
+    </w:p>
+    <w:p>
+      <w:r>
+        <w:t xml:space="preserve">    "name": "Testing",</w:t>
+      </w:r>
+    </w:p>
+    <w:p>
+      <w:r>
         <w:lastRenderedPageBreak/>
+        <w:t xml:space="preserve">    "jsonPayload": "{\"Name\":\"\",\"metric\":\"count\",\"filters\":{\"time_range\":{\"start\":\"2023-10-01T08:00:00\",\"end\":\"2023-10-01T09:00:00\"},\"class\":[\"human\"],\"zone\":[\"ZoneA\"],\"speed\":{\"min\":1,\"max\":5},\"vest\":1,\"heading\":{\"min\":0,\"max\":360}},\"group_by\":[\"class\",\"zone\"],\"bucket_interval_minutes\":5,\"chart_type\":\"bar\"}",</w:t>
+      </w:r>
+    </w:p>
+    <w:p>
+      <w:r>
+        <w:t xml:space="preserve">    "createdAt": "2025-10-25T00:39:54.6960925"</w:t>
+      </w:r>
+    </w:p>
+    <w:p>
+      <w:r>
+        <w:t xml:space="preserve">  },</w:t>
+      </w:r>
+    </w:p>
+    <w:p>
+      <w:r>
         <w:t xml:space="preserve">  {</w:t>
       </w:r>
     </w:p>
     <w:p>
       <w:r>
-        <w:t xml:space="preserve">    "id": 1,</w:t>
-      </w:r>
-    </w:p>
-    <w:p>
-      <w:r>
-        <w:t xml:space="preserve">    "name": "Close Calls by Zone",</w:t>
-      </w:r>
-    </w:p>
-    <w:p>
-      <w:r>
-        <w:t xml:space="preserve">    "metric": "count",</w:t>
-      </w:r>
-    </w:p>
-    <w:p>
-      <w:r>
-        <w:t xml:space="preserve">    "filters": "{\"</w:t>
-      </w:r>
-      <w:proofErr w:type="spellStart"/>
-      <w:r>
-        <w:t>eventType</w:t>
-      </w:r>
-      <w:proofErr w:type="spellEnd"/>
-      <w:r>
-        <w:t>\</w:t>
-      </w:r>
-      <w:proofErr w:type="gramStart"/>
-      <w:r>
-        <w:t>":\</w:t>
-      </w:r>
-      <w:proofErr w:type="gramEnd"/>
-      <w:r>
-        <w:t>"</w:t>
-      </w:r>
-      <w:proofErr w:type="spellStart"/>
-      <w:r>
-        <w:t>close_call</w:t>
-      </w:r>
-      <w:proofErr w:type="spellEnd"/>
-      <w:r>
-        <w:t>\</w:t>
-      </w:r>
-      <w:proofErr w:type="gramStart"/>
-      <w:r>
-        <w:t>",\</w:t>
-      </w:r>
-      <w:proofErr w:type="gramEnd"/>
-      <w:r>
-        <w:t>"class\</w:t>
-      </w:r>
-      <w:proofErr w:type="gramStart"/>
-      <w:r>
-        <w:t>":\</w:t>
-      </w:r>
-      <w:proofErr w:type="gramEnd"/>
-      <w:r>
-        <w:t>"</w:t>
-      </w:r>
-      <w:proofErr w:type="spellStart"/>
-      <w:proofErr w:type="gramStart"/>
-      <w:r>
-        <w:t>human,agv</w:t>
-      </w:r>
-      <w:proofErr w:type="spellEnd"/>
-      <w:proofErr w:type="gramEnd"/>
-      <w:r>
-        <w:t>\"}",</w:t>
-      </w:r>
-    </w:p>
-    <w:p>
-      <w:r>
-        <w:t xml:space="preserve">    "</w:t>
-      </w:r>
-      <w:proofErr w:type="spellStart"/>
-      <w:r>
-        <w:t>groupBy</w:t>
-      </w:r>
-      <w:proofErr w:type="spellEnd"/>
-      <w:r>
-        <w:t>": "[\"zone\"]",</w:t>
-      </w:r>
-    </w:p>
-    <w:p>
-      <w:r>
-        <w:t xml:space="preserve">    "</w:t>
-      </w:r>
-      <w:proofErr w:type="spellStart"/>
-      <w:r>
-        <w:t>chartType</w:t>
-      </w:r>
-      <w:proofErr w:type="spellEnd"/>
-      <w:r>
-        <w:t>": "bar"</w:t>
+        <w:t xml:space="preserve">    "id": 3,</w:t>
+      </w:r>
+    </w:p>
+    <w:p>
+      <w:r>
+        <w:t xml:space="preserve">    "name": "TestKPI",</w:t>
+      </w:r>
+    </w:p>
+    <w:p>
+      <w:r>
+        <w:t xml:space="preserve">    "jsonPayload": "{\"Name\":\"Custom KPI\",\"metric\":\"count\",\"filters\":{\"time_range\":{\"start\":\"2023-10-01T08:00:00\",\"end\":\"2023-10-01T09:00:00\"},\"class\":[],\"zone\":[],\"speed\":{\"min\":0,\"max\":5.6},\"vest\":null,\"heading\":{\"min\":0,\"max\":205}},\"group_by\":[],\"bucket_interval_minutes\":5,\"chart_type\":\"bar\"}",</w:t>
+      </w:r>
+    </w:p>
+    <w:p>
+      <w:r>
+        <w:t xml:space="preserve">    "createdAt": "2025-10-25T00:53:43.8823198"</w:t>
+      </w:r>
+    </w:p>
+    <w:p>
+      <w:r>
+        <w:t xml:space="preserve">  },</w:t>
+      </w:r>
+    </w:p>
+    <w:p>
+      <w:r>
+        <w:t xml:space="preserve">  {</w:t>
+      </w:r>
+    </w:p>
+    <w:p>
+      <w:r>
+        <w:t xml:space="preserve">    "id": 4,</w:t>
+      </w:r>
+    </w:p>
+    <w:p>
+      <w:r>
+        <w:t xml:space="preserve">    "name": "RamTest1",</w:t>
+      </w:r>
+    </w:p>
+    <w:p>
+      <w:r>
+        <w:t xml:space="preserve">    "jsonPayload": "{\"Name\":\"Custom KPI\",\"metric\":\"count\",\"filters\":{\"time_range\":{\"start\":\"2023-10-01T08:00:00\",\"end\":\"2023-10-01T09:00:00\"},\"class\":[],\"zone\":[],\"speed\":{\"min\":1.1,\"max\":8.3},\"vest\":null,\"heading\":{\"min\":65,\"max\":217}},\"group_by\":[\"class\"],\"bucket_interval_minutes\":5,\"chart_type\":\"bar\"}",</w:t>
+      </w:r>
+    </w:p>
+    <w:p>
+      <w:r>
+        <w:t xml:space="preserve">    "createdAt": "2025-10-25T00:55:24.7590276"</w:t>
       </w:r>
     </w:p>
     <w:p>
@@ -1232,6 +1008,7 @@
   <w:style w:type="paragraph" w:default="1" w:styleId="Normal">
     <w:name w:val="Normal"/>
     <w:qFormat/>
+    <w:rsid w:val="00AD2EC2"/>
   </w:style>
   <w:style w:type="paragraph" w:styleId="Heading1">
     <w:name w:val="heading 1"/>
@@ -1435,7 +1212,6 @@
   <w:style w:type="character" w:default="1" w:styleId="DefaultParagraphFont">
     <w:name w:val="Default Paragraph Font"/>
     <w:uiPriority w:val="1"/>
-    <w:semiHidden/>
     <w:unhideWhenUsed/>
   </w:style>
   <w:style w:type="table" w:default="1" w:styleId="TableNormal">

</xml_diff>

<commit_message>
Adding chart controls and modified queries and final chart output
</commit_message>
<xml_diff>
--- a/API-Helper-Endpoints.docx
+++ b/API-Helper-Endpoints.docx
@@ -34,7 +34,23 @@
     </w:p>
     <w:p>
       <w:r>
-        <w:t>Save this as detections.csv and upload it to POST /api/kpi/upload.</w:t>
+        <w:t>Save this as detections.csv and upload it to POST /</w:t>
+      </w:r>
+      <w:proofErr w:type="spellStart"/>
+      <w:r>
+        <w:t>api</w:t>
+      </w:r>
+      <w:proofErr w:type="spellEnd"/>
+      <w:r>
+        <w:t>/</w:t>
+      </w:r>
+      <w:proofErr w:type="spellStart"/>
+      <w:r>
+        <w:t>kpi</w:t>
+      </w:r>
+      <w:proofErr w:type="spellEnd"/>
+      <w:r>
+        <w:t>/upload.</w:t>
       </w:r>
     </w:p>
     <w:p>
@@ -55,34 +71,184 @@
       </w:r>
     </w:p>
     <w:p>
-      <w:r>
-        <w:t>id,class,x,y,timestamp,speed,heading,vest,zone,eventType</w:t>
-      </w:r>
-    </w:p>
-    <w:p>
-      <w:r>
-        <w:t>H001,human,12.5,8.3,2023-10-01T08:15:00,1.2,90,true,ZoneA,close_call</w:t>
-      </w:r>
-    </w:p>
-    <w:p>
-      <w:r>
-        <w:t>V001,vehicle,15.0,9.0,2023-10-01T08:16:00,3.5,270,true,ZoneA,overspeed</w:t>
-      </w:r>
-    </w:p>
-    <w:p>
-      <w:r>
-        <w:t>H002,human,13.0,8.5,2023-10-01T08:17:00,0.8,85,false,ZoneA,vest_violation</w:t>
-      </w:r>
-    </w:p>
-    <w:p>
-      <w:r>
-        <w:t>AGV01,agv,20.0,5.0,2023-10-01T08:18:00,2.0,180,true,ZoneB,close_call</w:t>
-      </w:r>
-    </w:p>
-    <w:p>
-      <w:r>
-        <w:t>PT01,pallet_truck,18.0,6.5,2023-10-01T08:19:00,2.8,270,true,ZoneB,overspeed</w:t>
-      </w:r>
+      <w:proofErr w:type="spellStart"/>
+      <w:proofErr w:type="gramStart"/>
+      <w:r>
+        <w:t>id,class</w:t>
+      </w:r>
+      <w:proofErr w:type="gramEnd"/>
+      <w:r>
+        <w:t>,</w:t>
+      </w:r>
+      <w:proofErr w:type="gramStart"/>
+      <w:r>
+        <w:t>x,y</w:t>
+      </w:r>
+      <w:proofErr w:type="gramEnd"/>
+      <w:r>
+        <w:t>,</w:t>
+      </w:r>
+      <w:proofErr w:type="gramStart"/>
+      <w:r>
+        <w:t>timestamp,speed</w:t>
+      </w:r>
+      <w:proofErr w:type="gramEnd"/>
+      <w:r>
+        <w:t>,</w:t>
+      </w:r>
+      <w:proofErr w:type="gramStart"/>
+      <w:r>
+        <w:t>heading,vest</w:t>
+      </w:r>
+      <w:proofErr w:type="gramEnd"/>
+      <w:r>
+        <w:t>,</w:t>
+      </w:r>
+      <w:proofErr w:type="gramStart"/>
+      <w:r>
+        <w:t>zone,eventType</w:t>
+      </w:r>
+      <w:proofErr w:type="spellEnd"/>
+      <w:proofErr w:type="gramEnd"/>
+    </w:p>
+    <w:p>
+      <w:r>
+        <w:t>H</w:t>
+      </w:r>
+      <w:proofErr w:type="gramStart"/>
+      <w:r>
+        <w:t>001,human</w:t>
+      </w:r>
+      <w:proofErr w:type="gramEnd"/>
+      <w:r>
+        <w:t>,12.5,8.3,2023-10-01T08:15:00,1.2,</w:t>
+      </w:r>
+      <w:proofErr w:type="gramStart"/>
+      <w:r>
+        <w:t>90,true</w:t>
+      </w:r>
+      <w:proofErr w:type="gramEnd"/>
+      <w:r>
+        <w:t>,</w:t>
+      </w:r>
+      <w:proofErr w:type="gramStart"/>
+      <w:r>
+        <w:t>ZoneA,close</w:t>
+      </w:r>
+      <w:proofErr w:type="gramEnd"/>
+      <w:r>
+        <w:t>_call</w:t>
+      </w:r>
+    </w:p>
+    <w:p>
+      <w:r>
+        <w:t>V</w:t>
+      </w:r>
+      <w:proofErr w:type="gramStart"/>
+      <w:r>
+        <w:t>001,vehicle</w:t>
+      </w:r>
+      <w:proofErr w:type="gramEnd"/>
+      <w:r>
+        <w:t>,15.0,9.0,2023-10-01T08:16:00,3.5,</w:t>
+      </w:r>
+      <w:proofErr w:type="gramStart"/>
+      <w:r>
+        <w:t>270,true</w:t>
+      </w:r>
+      <w:proofErr w:type="gramEnd"/>
+      <w:r>
+        <w:t>,</w:t>
+      </w:r>
+      <w:proofErr w:type="gramStart"/>
+      <w:r>
+        <w:t>ZoneA,overspeed</w:t>
+      </w:r>
+      <w:proofErr w:type="gramEnd"/>
+    </w:p>
+    <w:p>
+      <w:r>
+        <w:t>H</w:t>
+      </w:r>
+      <w:proofErr w:type="gramStart"/>
+      <w:r>
+        <w:t>002,human</w:t>
+      </w:r>
+      <w:proofErr w:type="gramEnd"/>
+      <w:r>
+        <w:t>,13.0,8.5,2023-10-01T08:17:00,0.8,</w:t>
+      </w:r>
+      <w:proofErr w:type="gramStart"/>
+      <w:r>
+        <w:t>85,false</w:t>
+      </w:r>
+      <w:proofErr w:type="gramEnd"/>
+      <w:r>
+        <w:t>,</w:t>
+      </w:r>
+      <w:proofErr w:type="gramStart"/>
+      <w:r>
+        <w:t>ZoneA,vest</w:t>
+      </w:r>
+      <w:proofErr w:type="gramEnd"/>
+      <w:r>
+        <w:t>_violation</w:t>
+      </w:r>
+    </w:p>
+    <w:p>
+      <w:r>
+        <w:t>AGV</w:t>
+      </w:r>
+      <w:proofErr w:type="gramStart"/>
+      <w:r>
+        <w:t>01,agv</w:t>
+      </w:r>
+      <w:proofErr w:type="gramEnd"/>
+      <w:r>
+        <w:t>,20.0,5.0,2023-10-01T08:18:00,2.0,</w:t>
+      </w:r>
+      <w:proofErr w:type="gramStart"/>
+      <w:r>
+        <w:t>180,true</w:t>
+      </w:r>
+      <w:proofErr w:type="gramEnd"/>
+      <w:r>
+        <w:t>,</w:t>
+      </w:r>
+      <w:proofErr w:type="gramStart"/>
+      <w:r>
+        <w:t>ZoneB,close</w:t>
+      </w:r>
+      <w:proofErr w:type="gramEnd"/>
+      <w:r>
+        <w:t>_call</w:t>
+      </w:r>
+    </w:p>
+    <w:p>
+      <w:r>
+        <w:t>PT</w:t>
+      </w:r>
+      <w:proofErr w:type="gramStart"/>
+      <w:r>
+        <w:t>01,pallet</w:t>
+      </w:r>
+      <w:proofErr w:type="gramEnd"/>
+      <w:r>
+        <w:t>_truck,18.0,6.5,2023-10-01T08:19:00,2.8,</w:t>
+      </w:r>
+      <w:proofErr w:type="gramStart"/>
+      <w:r>
+        <w:t>270,true</w:t>
+      </w:r>
+      <w:proofErr w:type="gramEnd"/>
+      <w:r>
+        <w:t>,</w:t>
+      </w:r>
+      <w:proofErr w:type="gramStart"/>
+      <w:r>
+        <w:t>ZoneB,overspeed</w:t>
+      </w:r>
+      <w:proofErr w:type="gramEnd"/>
     </w:p>
     <w:p/>
     <w:p>
@@ -110,26 +276,297 @@
     </w:p>
     <w:p>
       <w:r>
-        <w:t>Use this JSON for POST /api/kpi/compute:</w:t>
-      </w:r>
-    </w:p>
-    <w:p>
-      <w:r>
+        <w:t>Use this JSON for POST /</w:t>
+      </w:r>
+      <w:proofErr w:type="spellStart"/>
+      <w:r>
+        <w:t>api</w:t>
+      </w:r>
+      <w:proofErr w:type="spellEnd"/>
+      <w:r>
+        <w:t>/</w:t>
+      </w:r>
+      <w:proofErr w:type="spellStart"/>
+      <w:r>
+        <w:t>kpi</w:t>
+      </w:r>
+      <w:proofErr w:type="spellEnd"/>
+      <w:r>
+        <w:t>/compute:</w:t>
+      </w:r>
+    </w:p>
+    <w:p>
+      <w:r>
+        <w:rPr>
+          <w:b/>
+          <w:bCs/>
+          <w:u w:val="single"/>
+        </w:rPr>
         <w:t xml:space="preserve">Input Json </w:t>
       </w:r>
       <w:r>
+        <w:rPr>
+          <w:b/>
+          <w:bCs/>
+          <w:u w:val="single"/>
+        </w:rPr>
         <w:t>1</w:t>
       </w:r>
+      <w:r>
+        <w:t xml:space="preserve"> (All charts except </w:t>
+      </w:r>
+      <w:proofErr w:type="spellStart"/>
+      <w:r>
+        <w:t>Overspeeding</w:t>
+      </w:r>
+      <w:proofErr w:type="spellEnd"/>
+      <w:r>
+        <w:t>)</w:t>
+      </w:r>
+    </w:p>
+    <w:p>
+      <w:r>
+        <w:t>{</w:t>
+      </w:r>
+    </w:p>
+    <w:p>
+      <w:r>
+        <w:t xml:space="preserve">  "name": "KPI Chart Bundle",</w:t>
+      </w:r>
+    </w:p>
+    <w:p>
+      <w:r>
+        <w:t xml:space="preserve">  "metric": "count",</w:t>
+      </w:r>
+    </w:p>
+    <w:p>
+      <w:r>
+        <w:t xml:space="preserve">  "filters": {</w:t>
+      </w:r>
+    </w:p>
+    <w:p>
+      <w:r>
+        <w:t xml:space="preserve">    "</w:t>
+      </w:r>
+      <w:proofErr w:type="spellStart"/>
+      <w:proofErr w:type="gramStart"/>
+      <w:r>
+        <w:t>time</w:t>
+      </w:r>
+      <w:proofErr w:type="gramEnd"/>
+      <w:r>
+        <w:t>_range</w:t>
+      </w:r>
+      <w:proofErr w:type="spellEnd"/>
+      <w:r>
+        <w:t>": {</w:t>
+      </w:r>
+    </w:p>
+    <w:p>
+      <w:r>
+        <w:t xml:space="preserve">      "start": "2025-10-26T08:00:00",</w:t>
+      </w:r>
+    </w:p>
+    <w:p>
+      <w:r>
+        <w:t xml:space="preserve">      "end": "2025-10-26T12:00:00"</w:t>
+      </w:r>
+    </w:p>
+    <w:p>
+      <w:r>
+        <w:t xml:space="preserve">    },</w:t>
+      </w:r>
+    </w:p>
+    <w:p>
+      <w:r>
+        <w:t xml:space="preserve">    "class": ["human"],</w:t>
+      </w:r>
+    </w:p>
+    <w:p>
+      <w:r>
+        <w:t xml:space="preserve">    "zone": ["</w:t>
+      </w:r>
+      <w:proofErr w:type="spellStart"/>
+      <w:r>
+        <w:t>ZoneA</w:t>
+      </w:r>
+      <w:proofErr w:type="spellEnd"/>
+      <w:r>
+        <w:t>"],</w:t>
+      </w:r>
+    </w:p>
+    <w:p>
+      <w:r>
+        <w:t xml:space="preserve">    "vest": 0,</w:t>
+      </w:r>
+    </w:p>
+    <w:p>
+      <w:r>
+        <w:t xml:space="preserve">    "speed": {</w:t>
+      </w:r>
+    </w:p>
+    <w:p>
+      <w:r>
+        <w:t xml:space="preserve">      "min": 1.0,</w:t>
+      </w:r>
+    </w:p>
+    <w:p>
+      <w:r>
+        <w:t xml:space="preserve">      "max": 5.0</w:t>
+      </w:r>
+    </w:p>
+    <w:p>
+      <w:r>
+        <w:lastRenderedPageBreak/>
+        <w:t xml:space="preserve">    },</w:t>
+      </w:r>
+    </w:p>
+    <w:p>
+      <w:r>
+        <w:t xml:space="preserve">    "heading": {</w:t>
+      </w:r>
+    </w:p>
+    <w:p>
+      <w:r>
+        <w:t xml:space="preserve">      "min": 90,</w:t>
+      </w:r>
+    </w:p>
+    <w:p>
+      <w:r>
+        <w:t xml:space="preserve">      "max": 270</w:t>
+      </w:r>
+    </w:p>
+    <w:p>
+      <w:r>
+        <w:t xml:space="preserve">    }</w:t>
+      </w:r>
+    </w:p>
+    <w:p>
+      <w:r>
+        <w:t xml:space="preserve">  },</w:t>
+      </w:r>
+    </w:p>
+    <w:p>
+      <w:r>
+        <w:t xml:space="preserve">  "</w:t>
+      </w:r>
+      <w:proofErr w:type="spellStart"/>
+      <w:proofErr w:type="gramStart"/>
+      <w:r>
+        <w:t>group</w:t>
+      </w:r>
+      <w:proofErr w:type="gramEnd"/>
+      <w:r>
+        <w:t>_by</w:t>
+      </w:r>
+      <w:proofErr w:type="spellEnd"/>
+      <w:r>
+        <w:t>": ["</w:t>
+      </w:r>
+      <w:proofErr w:type="spellStart"/>
+      <w:r>
+        <w:t>timestamp_bucket</w:t>
+      </w:r>
+      <w:proofErr w:type="spellEnd"/>
+      <w:r>
+        <w:t>", "class", "zone"],</w:t>
+      </w:r>
+    </w:p>
+    <w:p>
+      <w:r>
+        <w:t xml:space="preserve">  "</w:t>
+      </w:r>
+      <w:proofErr w:type="spellStart"/>
+      <w:proofErr w:type="gramStart"/>
+      <w:r>
+        <w:t>bucket</w:t>
+      </w:r>
+      <w:proofErr w:type="gramEnd"/>
+      <w:r>
+        <w:t>_interval_minutes</w:t>
+      </w:r>
+      <w:proofErr w:type="spellEnd"/>
+      <w:r>
+        <w:t>": 15,</w:t>
+      </w:r>
+    </w:p>
+    <w:p>
+      <w:r>
+        <w:t xml:space="preserve">  "</w:t>
+      </w:r>
+      <w:proofErr w:type="spellStart"/>
+      <w:proofErr w:type="gramStart"/>
+      <w:r>
+        <w:t>chart</w:t>
+      </w:r>
+      <w:proofErr w:type="gramEnd"/>
+      <w:r>
+        <w:t>_type</w:t>
+      </w:r>
+      <w:proofErr w:type="spellEnd"/>
+      <w:r>
+        <w:t>": "bar"</w:t>
+      </w:r>
+    </w:p>
+    <w:p>
+      <w:r>
+        <w:t>}</w:t>
+      </w:r>
     </w:p>
     <w:p/>
     <w:p>
       <w:r>
+        <w:rPr>
+          <w:b/>
+          <w:bCs/>
+          <w:u w:val="single"/>
+        </w:rPr>
+        <w:t xml:space="preserve">Input Json </w:t>
+      </w:r>
+      <w:r>
+        <w:rPr>
+          <w:b/>
+          <w:bCs/>
+          <w:u w:val="single"/>
+        </w:rPr>
+        <w:t xml:space="preserve">2 </w:t>
+      </w:r>
+      <w:r>
+        <w:t>--</w:t>
+      </w:r>
+      <w:r>
+        <w:t xml:space="preserve">Working Inputs params </w:t>
+      </w:r>
+      <w:proofErr w:type="gramStart"/>
+      <w:r>
+        <w:t>for  All</w:t>
+      </w:r>
+      <w:proofErr w:type="gramEnd"/>
+      <w:r>
+        <w:t xml:space="preserve"> except </w:t>
+      </w:r>
+      <w:proofErr w:type="spellStart"/>
+      <w:r>
+        <w:t>CloseCalls</w:t>
+      </w:r>
+      <w:proofErr w:type="spellEnd"/>
+      <w:r>
+        <w:t>, Vest Violations by Class and Zone</w:t>
+      </w:r>
+    </w:p>
+    <w:p>
+      <w:r>
         <w:t>{</w:t>
       </w:r>
     </w:p>
     <w:p>
       <w:r>
-        <w:t xml:space="preserve">  "metric": "count",                     </w:t>
+        <w:t xml:space="preserve">  "name": "KPI Chart Bundle",</w:t>
+      </w:r>
+    </w:p>
+    <w:p>
+      <w:r>
+        <w:t xml:space="preserve">  "metric": "",</w:t>
       </w:r>
     </w:p>
     <w:p>
@@ -139,17 +576,30 @@
     </w:p>
     <w:p>
       <w:r>
-        <w:t xml:space="preserve">    "time_range": {</w:t>
-      </w:r>
-    </w:p>
-    <w:p>
-      <w:r>
-        <w:t xml:space="preserve">      "start": "2023-10-01T08:00:00",</w:t>
-      </w:r>
-    </w:p>
-    <w:p>
-      <w:r>
-        <w:t xml:space="preserve">      "end": "2023-10-01T09:00:00"</w:t>
+        <w:t xml:space="preserve">    "</w:t>
+      </w:r>
+      <w:proofErr w:type="spellStart"/>
+      <w:proofErr w:type="gramStart"/>
+      <w:r>
+        <w:t>time</w:t>
+      </w:r>
+      <w:proofErr w:type="gramEnd"/>
+      <w:r>
+        <w:t>_range</w:t>
+      </w:r>
+      <w:proofErr w:type="spellEnd"/>
+      <w:r>
+        <w:t>": {</w:t>
+      </w:r>
+    </w:p>
+    <w:p>
+      <w:r>
+        <w:t xml:space="preserve">      "start": "2025-10-26T08:00:00",</w:t>
+      </w:r>
+    </w:p>
+    <w:p>
+      <w:r>
+        <w:t xml:space="preserve">      "end": "2025-10-26T12:00:00"</w:t>
       </w:r>
     </w:p>
     <w:p>
@@ -159,12 +609,40 @@
     </w:p>
     <w:p>
       <w:r>
-        <w:t xml:space="preserve">    "class": ["human", "vehicle"],</w:t>
-      </w:r>
-    </w:p>
-    <w:p>
-      <w:r>
-        <w:t xml:space="preserve">    "zone": ["ZoneA", "ZoneB"],</w:t>
+        <w:t xml:space="preserve">    "class": ["</w:t>
+      </w:r>
+      <w:r>
+        <w:t>vehicle</w:t>
+      </w:r>
+      <w:r>
+        <w:t>"],</w:t>
+      </w:r>
+    </w:p>
+    <w:p>
+      <w:r>
+        <w:t xml:space="preserve">    "zone": ["</w:t>
+      </w:r>
+      <w:proofErr w:type="spellStart"/>
+      <w:r>
+        <w:t>Zone</w:t>
+      </w:r>
+      <w:r>
+        <w:t>B</w:t>
+      </w:r>
+      <w:proofErr w:type="spellEnd"/>
+      <w:r>
+        <w:t>"],</w:t>
+      </w:r>
+    </w:p>
+    <w:p>
+      <w:r>
+        <w:t xml:space="preserve">    "vest": </w:t>
+      </w:r>
+      <w:r>
+        <w:t>1</w:t>
+      </w:r>
+      <w:r>
+        <w:t>,</w:t>
       </w:r>
     </w:p>
     <w:p>
@@ -177,15 +655,27 @@
         <w:t xml:space="preserve">      "min": </w:t>
       </w:r>
       <w:r>
+        <w:t>5</w:t>
+      </w:r>
+      <w:r>
+        <w:t>.</w:t>
+      </w:r>
+      <w:r>
         <w:t>1</w:t>
       </w:r>
       <w:r>
-        <w:t>.0,</w:t>
-      </w:r>
-    </w:p>
-    <w:p>
-      <w:r>
-        <w:t xml:space="preserve">      "max": 5.0</w:t>
+        <w:t>,</w:t>
+      </w:r>
+    </w:p>
+    <w:p>
+      <w:r>
+        <w:t xml:space="preserve">      "max": </w:t>
+      </w:r>
+      <w:r>
+        <w:t>10</w:t>
+      </w:r>
+      <w:r>
+        <w:t>.0</w:t>
       </w:r>
     </w:p>
     <w:p>
@@ -196,17 +686,18 @@
     <w:p>
       <w:r>
         <w:lastRenderedPageBreak/>
-        <w:t xml:space="preserve">    "vest": 1,                           </w:t>
-      </w:r>
-    </w:p>
-    <w:p>
-      <w:r>
         <w:t xml:space="preserve">    "heading": {</w:t>
       </w:r>
     </w:p>
     <w:p>
       <w:r>
-        <w:t xml:space="preserve">      "min": 80,</w:t>
+        <w:t xml:space="preserve">      "min": </w:t>
+      </w:r>
+      <w:r>
+        <w:t>0</w:t>
+      </w:r>
+      <w:r>
+        <w:t>,</w:t>
       </w:r>
     </w:p>
     <w:p>
@@ -214,10 +705,7 @@
         <w:t xml:space="preserve">      "max": </w:t>
       </w:r>
       <w:r>
-        <w:t>3</w:t>
-      </w:r>
-      <w:r>
-        <w:t>00</w:t>
+        <w:t>180</w:t>
       </w:r>
     </w:p>
     <w:p>
@@ -232,12 +720,84 @@
     </w:p>
     <w:p>
       <w:r>
-        <w:t xml:space="preserve">  "group_by": ["timestamp_bucket", "class"],  </w:t>
-      </w:r>
-    </w:p>
-    <w:p>
-      <w:r>
-        <w:t xml:space="preserve">  "bucket_interval_minutes": 5          </w:t>
+        <w:t xml:space="preserve">  "</w:t>
+      </w:r>
+      <w:proofErr w:type="spellStart"/>
+      <w:proofErr w:type="gramStart"/>
+      <w:r>
+        <w:t>group</w:t>
+      </w:r>
+      <w:proofErr w:type="gramEnd"/>
+      <w:r>
+        <w:t>_by</w:t>
+      </w:r>
+      <w:proofErr w:type="spellEnd"/>
+      <w:r>
+        <w:t>": ["</w:t>
+      </w:r>
+      <w:proofErr w:type="spellStart"/>
+      <w:r>
+        <w:t>timestamp_bucket</w:t>
+      </w:r>
+      <w:proofErr w:type="spellEnd"/>
+      <w:r>
+        <w:t>", "class", "</w:t>
+      </w:r>
+      <w:proofErr w:type="spellStart"/>
+      <w:r>
+        <w:t>zone"</w:t>
+      </w:r>
+      <w:r>
+        <w:t>,"</w:t>
+      </w:r>
+      <w:r>
+        <w:t>i</w:t>
+      </w:r>
+      <w:r>
+        <w:t>d</w:t>
+      </w:r>
+      <w:proofErr w:type="spellEnd"/>
+      <w:r>
+        <w:t>"</w:t>
+      </w:r>
+      <w:r>
+        <w:t>],</w:t>
+      </w:r>
+    </w:p>
+    <w:p>
+      <w:r>
+        <w:t xml:space="preserve">  "</w:t>
+      </w:r>
+      <w:proofErr w:type="spellStart"/>
+      <w:proofErr w:type="gramStart"/>
+      <w:r>
+        <w:t>bucket</w:t>
+      </w:r>
+      <w:proofErr w:type="gramEnd"/>
+      <w:r>
+        <w:t>_interval_minutes</w:t>
+      </w:r>
+      <w:proofErr w:type="spellEnd"/>
+      <w:r>
+        <w:t>": 15,</w:t>
+      </w:r>
+    </w:p>
+    <w:p>
+      <w:r>
+        <w:t xml:space="preserve">  "</w:t>
+      </w:r>
+      <w:proofErr w:type="spellStart"/>
+      <w:proofErr w:type="gramStart"/>
+      <w:r>
+        <w:t>chart</w:t>
+      </w:r>
+      <w:proofErr w:type="gramEnd"/>
+      <w:r>
+        <w:t>_type</w:t>
+      </w:r>
+      <w:proofErr w:type="spellEnd"/>
+      <w:r>
+        <w:t>": "bar"</w:t>
       </w:r>
     </w:p>
     <w:p>
@@ -245,6 +805,7 @@
         <w:t>}</w:t>
       </w:r>
     </w:p>
+    <w:p/>
     <w:p>
       <w:pPr>
         <w:rPr>
@@ -270,7 +831,27 @@
     </w:p>
     <w:p>
       <w:r>
-        <w:t>Use this JSON for POST /api/kpi/presets</w:t>
+        <w:t>Use this JSON for POST /</w:t>
+      </w:r>
+      <w:proofErr w:type="spellStart"/>
+      <w:r>
+        <w:t>api</w:t>
+      </w:r>
+      <w:proofErr w:type="spellEnd"/>
+      <w:r>
+        <w:t>/</w:t>
+      </w:r>
+      <w:proofErr w:type="spellStart"/>
+      <w:r>
+        <w:t>kpi</w:t>
+      </w:r>
+      <w:proofErr w:type="spellEnd"/>
+      <w:r>
+        <w:t>/</w:t>
+      </w:r>
+      <w:proofErr w:type="spellStart"/>
+      <w:r>
+        <w:t>presets</w:t>
       </w:r>
       <w:r>
         <w:t>?</w:t>
@@ -283,13 +864,26 @@
           <w:sz w:val="19"/>
           <w:szCs w:val="19"/>
         </w:rPr>
-        <w:t>name=TestPrest1</w:t>
-      </w:r>
-    </w:p>
-    <w:p>
+        <w:t>name</w:t>
+      </w:r>
+      <w:proofErr w:type="spellEnd"/>
+      <w:r>
+        <w:rPr>
+          <w:rFonts w:ascii="Cascadia Mono" w:hAnsi="Cascadia Mono" w:cs="Cascadia Mono"/>
+          <w:color w:val="0000FF"/>
+          <w:kern w:val="0"/>
+          <w:sz w:val="19"/>
+          <w:szCs w:val="19"/>
+        </w:rPr>
+        <w:t>=TestPrest1</w:t>
+      </w:r>
+    </w:p>
+    <w:p>
+      <w:proofErr w:type="spellStart"/>
       <w:r>
         <w:t>json</w:t>
       </w:r>
+      <w:proofErr w:type="spellEnd"/>
     </w:p>
     <w:p>
       <w:r>
@@ -298,7 +892,12 @@
     </w:p>
     <w:p>
       <w:r>
-        <w:t xml:space="preserve">  "metric": "count",                     </w:t>
+        <w:t xml:space="preserve">  "name": "KPI Chart Bundle",</w:t>
+      </w:r>
+    </w:p>
+    <w:p>
+      <w:r>
+        <w:t xml:space="preserve">  "metric": "count",</w:t>
       </w:r>
     </w:p>
     <w:p>
@@ -308,17 +907,30 @@
     </w:p>
     <w:p>
       <w:r>
-        <w:t xml:space="preserve">    "time_range": {</w:t>
-      </w:r>
-    </w:p>
-    <w:p>
-      <w:r>
-        <w:t xml:space="preserve">      "start": "2023-10-01T08:00:00",</w:t>
-      </w:r>
-    </w:p>
-    <w:p>
-      <w:r>
-        <w:t xml:space="preserve">      "end": "2023-10-01T09:00:00"</w:t>
+        <w:t xml:space="preserve">    "</w:t>
+      </w:r>
+      <w:proofErr w:type="spellStart"/>
+      <w:proofErr w:type="gramStart"/>
+      <w:r>
+        <w:t>time</w:t>
+      </w:r>
+      <w:proofErr w:type="gramEnd"/>
+      <w:r>
+        <w:t>_range</w:t>
+      </w:r>
+      <w:proofErr w:type="spellEnd"/>
+      <w:r>
+        <w:t>": {</w:t>
+      </w:r>
+    </w:p>
+    <w:p>
+      <w:r>
+        <w:t xml:space="preserve">      "start": "2025-10-26T08:00:00",</w:t>
+      </w:r>
+    </w:p>
+    <w:p>
+      <w:r>
+        <w:t xml:space="preserve">      "end": "2025-10-26T12:00:00"</w:t>
       </w:r>
     </w:p>
     <w:p>
@@ -328,12 +940,25 @@
     </w:p>
     <w:p>
       <w:r>
-        <w:t xml:space="preserve">    "class": ["human", "vehicle"],</w:t>
-      </w:r>
-    </w:p>
-    <w:p>
-      <w:r>
-        <w:t xml:space="preserve">    "zone": ["ZoneA", "ZoneB"],</w:t>
+        <w:t xml:space="preserve">    "class": ["human"],</w:t>
+      </w:r>
+    </w:p>
+    <w:p>
+      <w:r>
+        <w:t xml:space="preserve">    "zone": ["</w:t>
+      </w:r>
+      <w:proofErr w:type="spellStart"/>
+      <w:r>
+        <w:t>ZoneA</w:t>
+      </w:r>
+      <w:proofErr w:type="spellEnd"/>
+      <w:r>
+        <w:t>"],</w:t>
+      </w:r>
+    </w:p>
+    <w:p>
+      <w:r>
+        <w:t xml:space="preserve">    "vest": 0,</w:t>
       </w:r>
     </w:p>
     <w:p>
@@ -358,23 +983,18 @@
     </w:p>
     <w:p>
       <w:r>
-        <w:t xml:space="preserve">    "vest": 1,                           </w:t>
-      </w:r>
-    </w:p>
-    <w:p>
-      <w:r>
+        <w:lastRenderedPageBreak/>
         <w:t xml:space="preserve">    "heading": {</w:t>
       </w:r>
     </w:p>
     <w:p>
       <w:r>
-        <w:t xml:space="preserve">      "min": 80,</w:t>
-      </w:r>
-    </w:p>
-    <w:p>
-      <w:r>
-        <w:lastRenderedPageBreak/>
-        <w:t xml:space="preserve">      "max": 300</w:t>
+        <w:t xml:space="preserve">      "min": 90,</w:t>
+      </w:r>
+    </w:p>
+    <w:p>
+      <w:r>
+        <w:t xml:space="preserve">      "max": 270</w:t>
       </w:r>
     </w:p>
     <w:p>
@@ -389,12 +1009,64 @@
     </w:p>
     <w:p>
       <w:r>
-        <w:t xml:space="preserve">  "group_by": ["timestamp_bucket", "class"],  </w:t>
-      </w:r>
-    </w:p>
-    <w:p>
-      <w:r>
-        <w:t xml:space="preserve">  "bucket_interval_minutes": 5          </w:t>
+        <w:t xml:space="preserve">  "</w:t>
+      </w:r>
+      <w:proofErr w:type="spellStart"/>
+      <w:proofErr w:type="gramStart"/>
+      <w:r>
+        <w:t>group</w:t>
+      </w:r>
+      <w:proofErr w:type="gramEnd"/>
+      <w:r>
+        <w:t>_by</w:t>
+      </w:r>
+      <w:proofErr w:type="spellEnd"/>
+      <w:r>
+        <w:t>": ["</w:t>
+      </w:r>
+      <w:proofErr w:type="spellStart"/>
+      <w:r>
+        <w:t>timestamp_bucket</w:t>
+      </w:r>
+      <w:proofErr w:type="spellEnd"/>
+      <w:r>
+        <w:t>", "class", "zone"],</w:t>
+      </w:r>
+    </w:p>
+    <w:p>
+      <w:r>
+        <w:t xml:space="preserve">  "</w:t>
+      </w:r>
+      <w:proofErr w:type="spellStart"/>
+      <w:proofErr w:type="gramStart"/>
+      <w:r>
+        <w:t>bucket</w:t>
+      </w:r>
+      <w:proofErr w:type="gramEnd"/>
+      <w:r>
+        <w:t>_interval_minutes</w:t>
+      </w:r>
+      <w:proofErr w:type="spellEnd"/>
+      <w:r>
+        <w:t>": 15,</w:t>
+      </w:r>
+    </w:p>
+    <w:p>
+      <w:r>
+        <w:t xml:space="preserve">  "</w:t>
+      </w:r>
+      <w:proofErr w:type="spellStart"/>
+      <w:proofErr w:type="gramStart"/>
+      <w:r>
+        <w:t>chart</w:t>
+      </w:r>
+      <w:proofErr w:type="gramEnd"/>
+      <w:r>
+        <w:t>_type</w:t>
+      </w:r>
+      <w:proofErr w:type="spellEnd"/>
+      <w:r>
+        <w:t>": "bar"</w:t>
       </w:r>
     </w:p>
     <w:p>
@@ -402,20 +1074,33 @@
         <w:t>}</w:t>
       </w:r>
     </w:p>
+    <w:p/>
     <w:p>
       <w:r>
         <w:t>Expected response:</w:t>
       </w:r>
     </w:p>
     <w:p>
+      <w:proofErr w:type="spellStart"/>
       <w:r>
         <w:t>json</w:t>
       </w:r>
-    </w:p>
-    <w:p>
-      <w:r>
-        <w:t>{ message = "Preset saved successfully." }</w:t>
-      </w:r>
+      <w:proofErr w:type="spellEnd"/>
+    </w:p>
+    <w:p>
+      <w:proofErr w:type="gramStart"/>
+      <w:r>
+        <w:t>{ message</w:t>
+      </w:r>
+      <w:proofErr w:type="gramEnd"/>
+      <w:r>
+        <w:t xml:space="preserve"> = "Preset saved successfully.</w:t>
+      </w:r>
+      <w:proofErr w:type="gramStart"/>
+      <w:r>
+        <w:t>" }</w:t>
+      </w:r>
+      <w:proofErr w:type="gramEnd"/>
     </w:p>
     <w:p/>
     <w:p>
@@ -443,7 +1128,23 @@
     </w:p>
     <w:p>
       <w:r>
-        <w:t>Expected output from GET /api/kpi/presets:</w:t>
+        <w:t>Expected output from GET /</w:t>
+      </w:r>
+      <w:proofErr w:type="spellStart"/>
+      <w:r>
+        <w:t>api</w:t>
+      </w:r>
+      <w:proofErr w:type="spellEnd"/>
+      <w:r>
+        <w:t>/</w:t>
+      </w:r>
+      <w:proofErr w:type="spellStart"/>
+      <w:r>
+        <w:t>kpi</w:t>
+      </w:r>
+      <w:proofErr w:type="spellEnd"/>
+      <w:r>
+        <w:t>/presets:</w:t>
       </w:r>
     </w:p>
     <w:p>
@@ -483,21 +1184,46 @@
     </w:p>
     <w:p>
       <w:r>
-        <w:t xml:space="preserve">    "name": "TestPreset",</w:t>
-      </w:r>
-    </w:p>
-    <w:p>
-      <w:r>
-        <w:t xml:space="preserve">    "jsonPayload": "{\"Name\":\"\",\"metric\":\"count\",\"filters\":{\"time_range\":{\"start\":\"2023-10-01T08:00:00\",\"end\":\"2023-10-01T09:00:00\"},\"class\":[\"human\"],\"zone\":[\"ZoneA\"],\"speed\":{\"min\":1,\"max\":5},\"vest\":1,\"heading\":{\"min\":0,\"max\":360}},\"group_by\":[\"class\",\"zone\"],\"bucket_interval_minutes\":5,\"chart_type\":\"bar\"}",</w:t>
-      </w:r>
-    </w:p>
-    <w:p>
-      <w:r>
-        <w:t xml:space="preserve">    "createdAt": "2025-10-25T00:33:50.7275987"</w:t>
-      </w:r>
-    </w:p>
-    <w:p>
-      <w:r>
+        <w:t xml:space="preserve">    "name": "</w:t>
+      </w:r>
+      <w:proofErr w:type="spellStart"/>
+      <w:r>
+        <w:t>TestPreset</w:t>
+      </w:r>
+      <w:proofErr w:type="spellEnd"/>
+      <w:r>
+        <w:t>",</w:t>
+      </w:r>
+    </w:p>
+    <w:p>
+      <w:r>
+        <w:t xml:space="preserve">    "</w:t>
+      </w:r>
+      <w:proofErr w:type="spellStart"/>
+      <w:r>
+        <w:t>jsonPayload</w:t>
+      </w:r>
+      <w:proofErr w:type="spellEnd"/>
+      <w:r>
+        <w:t>": "{\"Name\":\"\",\"metric\":\"count\",\"filters\":{\"time_range\":{\"start\":\"2023-10-01T08:00:00\",\"end\":\"2023-10-01T09:00:00\"},\"class\":[\"human\"],\"zone\":[\"ZoneA\"],\"speed\":{\"min\":1,\"max\":5},\"vest\":1,\"heading\":{\"min\":0,\"max\":360}},\"group_by\":[\"class\",\"zone\"],\"bucket_interval_minutes\":5,\"chart_type\":\"bar\"}",</w:t>
+      </w:r>
+    </w:p>
+    <w:p>
+      <w:r>
+        <w:t xml:space="preserve">    "</w:t>
+      </w:r>
+      <w:proofErr w:type="spellStart"/>
+      <w:r>
+        <w:t>createdAt</w:t>
+      </w:r>
+      <w:proofErr w:type="spellEnd"/>
+      <w:r>
+        <w:t>": "2025-10-25T00:33:50.7275987"</w:t>
+      </w:r>
+    </w:p>
+    <w:p>
+      <w:r>
+        <w:lastRenderedPageBreak/>
         <w:t xml:space="preserve">  },</w:t>
       </w:r>
     </w:p>
@@ -518,77 +1244,133 @@
     </w:p>
     <w:p>
       <w:r>
+        <w:t xml:space="preserve">    "</w:t>
+      </w:r>
+      <w:proofErr w:type="spellStart"/>
+      <w:r>
+        <w:t>jsonPayload</w:t>
+      </w:r>
+      <w:proofErr w:type="spellEnd"/>
+      <w:r>
+        <w:t>": "{\"Name\":\"\",\"metric\":\"count\",\"filters\":{\"time_range\":{\"start\":\"2023-10-01T08:00:00\",\"end\":\"2023-10-01T09:00:00\"},\"class\":[\"human\"],\"zone\":[\"ZoneA\"],\"speed\":{\"min\":1,\"max\":5},\"vest\":1,\"heading\":{\"min\":0,\"max\":360}},\"group_by\":[\"class\",\"zone\"],\"bucket_interval_minutes\":5,\"chart_type\":\"bar\"}",</w:t>
+      </w:r>
+    </w:p>
+    <w:p>
+      <w:r>
+        <w:t xml:space="preserve">    "</w:t>
+      </w:r>
+      <w:proofErr w:type="spellStart"/>
+      <w:r>
+        <w:t>createdAt</w:t>
+      </w:r>
+      <w:proofErr w:type="spellEnd"/>
+      <w:r>
+        <w:t>": "2025-10-25T00:39:54.6960925"</w:t>
+      </w:r>
+    </w:p>
+    <w:p>
+      <w:r>
+        <w:t xml:space="preserve">  },</w:t>
+      </w:r>
+    </w:p>
+    <w:p>
+      <w:r>
+        <w:t xml:space="preserve">  {</w:t>
+      </w:r>
+    </w:p>
+    <w:p>
+      <w:r>
+        <w:t xml:space="preserve">    "id": 3,</w:t>
+      </w:r>
+    </w:p>
+    <w:p>
+      <w:r>
+        <w:t xml:space="preserve">    "name": "</w:t>
+      </w:r>
+      <w:proofErr w:type="spellStart"/>
+      <w:r>
+        <w:t>TestKPI</w:t>
+      </w:r>
+      <w:proofErr w:type="spellEnd"/>
+      <w:r>
+        <w:t>",</w:t>
+      </w:r>
+    </w:p>
+    <w:p>
+      <w:r>
+        <w:t xml:space="preserve">    "</w:t>
+      </w:r>
+      <w:proofErr w:type="spellStart"/>
+      <w:r>
+        <w:t>jsonPayload</w:t>
+      </w:r>
+      <w:proofErr w:type="spellEnd"/>
+      <w:r>
+        <w:t>": "{\"Name\":\"Custom KPI\",\"metric\":\"count\",\"filters\":{\"time_range\":{\"start\":\"2023-10-01T08:00:00\",\"end\":\"2023-10-01T09:00:00\"},\"class\":[],\"zone\":[],\"speed\":{\"min\":0,\"max\":5.6},\"vest\":null,\"heading\":{\"min\":0,\"max\":205}},\"group_by\":[],\"bucket_interval_minutes\":5,\"chart_type\":\"bar\"}",</w:t>
+      </w:r>
+    </w:p>
+    <w:p>
+      <w:r>
+        <w:t xml:space="preserve">    "</w:t>
+      </w:r>
+      <w:proofErr w:type="spellStart"/>
+      <w:r>
+        <w:t>createdAt</w:t>
+      </w:r>
+      <w:proofErr w:type="spellEnd"/>
+      <w:r>
+        <w:t>": "2025-10-25T00:53:43.8823198"</w:t>
+      </w:r>
+    </w:p>
+    <w:p>
+      <w:r>
+        <w:t xml:space="preserve">  },</w:t>
+      </w:r>
+    </w:p>
+    <w:p>
+      <w:r>
+        <w:t xml:space="preserve">  {</w:t>
+      </w:r>
+    </w:p>
+    <w:p>
+      <w:r>
+        <w:t xml:space="preserve">    "id": 4,</w:t>
+      </w:r>
+    </w:p>
+    <w:p>
+      <w:r>
+        <w:t xml:space="preserve">    "name": "RamTest1",</w:t>
+      </w:r>
+    </w:p>
+    <w:p>
+      <w:r>
+        <w:t xml:space="preserve">    "</w:t>
+      </w:r>
+      <w:proofErr w:type="spellStart"/>
+      <w:r>
+        <w:t>jsonPayload</w:t>
+      </w:r>
+      <w:proofErr w:type="spellEnd"/>
+      <w:r>
+        <w:t>": "{\"Name\":\"Custom KPI\",\"metric\":\"count\",\"filters\":{\"time_range\":{\"start\":\"2023-10-01T08:00:00\",\"end\":\"2023-10-01T09:00:00\"},\"class\":[],\"zone\":[],\"speed\":{\"min\":1.1,\"max\":8.3},\"vest\":null,\"heading\":{\"min\":65,\"max\":217}},\"group_by\":[\"class\"],\"bucket_interval_minutes\":5,\"chart_type\":\"bar\"}",</w:t>
+      </w:r>
+    </w:p>
+    <w:p>
+      <w:r>
+        <w:t xml:space="preserve">    "</w:t>
+      </w:r>
+      <w:proofErr w:type="spellStart"/>
+      <w:r>
+        <w:t>createdAt</w:t>
+      </w:r>
+      <w:proofErr w:type="spellEnd"/>
+      <w:r>
+        <w:t>": "2025-10-25T00:55:24.7590276"</w:t>
+      </w:r>
+    </w:p>
+    <w:p>
+      <w:r>
         <w:lastRenderedPageBreak/>
-        <w:t xml:space="preserve">    "jsonPayload": "{\"Name\":\"\",\"metric\":\"count\",\"filters\":{\"time_range\":{\"start\":\"2023-10-01T08:00:00\",\"end\":\"2023-10-01T09:00:00\"},\"class\":[\"human\"],\"zone\":[\"ZoneA\"],\"speed\":{\"min\":1,\"max\":5},\"vest\":1,\"heading\":{\"min\":0,\"max\":360}},\"group_by\":[\"class\",\"zone\"],\"bucket_interval_minutes\":5,\"chart_type\":\"bar\"}",</w:t>
-      </w:r>
-    </w:p>
-    <w:p>
-      <w:r>
-        <w:t xml:space="preserve">    "createdAt": "2025-10-25T00:39:54.6960925"</w:t>
-      </w:r>
-    </w:p>
-    <w:p>
-      <w:r>
-        <w:t xml:space="preserve">  },</w:t>
-      </w:r>
-    </w:p>
-    <w:p>
-      <w:r>
-        <w:t xml:space="preserve">  {</w:t>
-      </w:r>
-    </w:p>
-    <w:p>
-      <w:r>
-        <w:t xml:space="preserve">    "id": 3,</w:t>
-      </w:r>
-    </w:p>
-    <w:p>
-      <w:r>
-        <w:t xml:space="preserve">    "name": "TestKPI",</w:t>
-      </w:r>
-    </w:p>
-    <w:p>
-      <w:r>
-        <w:t xml:space="preserve">    "jsonPayload": "{\"Name\":\"Custom KPI\",\"metric\":\"count\",\"filters\":{\"time_range\":{\"start\":\"2023-10-01T08:00:00\",\"end\":\"2023-10-01T09:00:00\"},\"class\":[],\"zone\":[],\"speed\":{\"min\":0,\"max\":5.6},\"vest\":null,\"heading\":{\"min\":0,\"max\":205}},\"group_by\":[],\"bucket_interval_minutes\":5,\"chart_type\":\"bar\"}",</w:t>
-      </w:r>
-    </w:p>
-    <w:p>
-      <w:r>
-        <w:t xml:space="preserve">    "createdAt": "2025-10-25T00:53:43.8823198"</w:t>
-      </w:r>
-    </w:p>
-    <w:p>
-      <w:r>
-        <w:t xml:space="preserve">  },</w:t>
-      </w:r>
-    </w:p>
-    <w:p>
-      <w:r>
-        <w:t xml:space="preserve">  {</w:t>
-      </w:r>
-    </w:p>
-    <w:p>
-      <w:r>
-        <w:t xml:space="preserve">    "id": 4,</w:t>
-      </w:r>
-    </w:p>
-    <w:p>
-      <w:r>
-        <w:t xml:space="preserve">    "name": "RamTest1",</w:t>
-      </w:r>
-    </w:p>
-    <w:p>
-      <w:r>
-        <w:t xml:space="preserve">    "jsonPayload": "{\"Name\":\"Custom KPI\",\"metric\":\"count\",\"filters\":{\"time_range\":{\"start\":\"2023-10-01T08:00:00\",\"end\":\"2023-10-01T09:00:00\"},\"class\":[],\"zone\":[],\"speed\":{\"min\":1.1,\"max\":8.3},\"vest\":null,\"heading\":{\"min\":65,\"max\":217}},\"group_by\":[\"class\"],\"bucket_interval_minutes\":5,\"chart_type\":\"bar\"}",</w:t>
-      </w:r>
-    </w:p>
-    <w:p>
-      <w:r>
-        <w:t xml:space="preserve">    "createdAt": "2025-10-25T00:55:24.7590276"</w:t>
-      </w:r>
-    </w:p>
-    <w:p>
-      <w:r>
         <w:t xml:space="preserve">  }</w:t>
       </w:r>
     </w:p>
@@ -1008,7 +1790,7 @@
   <w:style w:type="paragraph" w:default="1" w:styleId="Normal">
     <w:name w:val="Normal"/>
     <w:qFormat/>
-    <w:rsid w:val="00AD2EC2"/>
+    <w:rsid w:val="007C18C6"/>
   </w:style>
   <w:style w:type="paragraph" w:styleId="Heading1">
     <w:name w:val="heading 1"/>
@@ -1212,6 +1994,7 @@
   <w:style w:type="character" w:default="1" w:styleId="DefaultParagraphFont">
     <w:name w:val="Default Paragraph Font"/>
     <w:uiPriority w:val="1"/>
+    <w:semiHidden/>
     <w:unhideWhenUsed/>
   </w:style>
   <w:style w:type="table" w:default="1" w:styleId="TableNormal">

</xml_diff>